<commit_message>
My Testing document, quick removal of a Console.WriteLine() function, and update the Sprint report to acknowledge that Tim finished his documentation.
</commit_message>
<xml_diff>
--- a/Documents/Sprint 4 report.docx
+++ b/Documents/Sprint 4 report.docx
@@ -275,33 +275,6 @@
       <w:pPr>
         <w:spacing w:line="240" w:lineRule="auto"/>
         <w:ind w:firstLine="0"/>
-        <w:rPr>
-          <w:sz w:val="24"/>
-          <w:szCs w:val="32"/>
-        </w:rPr>
-      </w:pPr>
-    </w:p>
-    <w:p>
-      <w:pPr>
-        <w:spacing w:line="240" w:lineRule="auto"/>
-        <w:ind w:firstLine="0"/>
-        <w:rPr>
-          <w:sz w:val="28"/>
-          <w:szCs w:val="32"/>
-        </w:rPr>
-      </w:pPr>
-      <w:r>
-        <w:rPr>
-          <w:sz w:val="28"/>
-          <w:szCs w:val="32"/>
-        </w:rPr>
-        <w:t>Work not completed</w:t>
-      </w:r>
-    </w:p>
-    <w:p>
-      <w:pPr>
-        <w:spacing w:line="240" w:lineRule="auto"/>
-        <w:ind w:firstLine="0"/>
       </w:pPr>
       <w:r>
         <w:t xml:space="preserve">As a game designer I want extensive </w:t>
@@ -312,55 +285,94 @@
       </w:r>
       <w:proofErr w:type="gramEnd"/>
       <w:r>
-        <w:t xml:space="preserve"> so I can easily use the engine.</w:t>
-      </w:r>
-    </w:p>
-    <w:p>
-      <w:pPr>
-        <w:spacing w:line="240" w:lineRule="auto"/>
-        <w:ind w:firstLine="0"/>
-        <w:rPr>
-          <w:sz w:val="24"/>
-          <w:szCs w:val="32"/>
-        </w:rPr>
-      </w:pPr>
-    </w:p>
-    <w:p>
-      <w:pPr>
-        <w:spacing w:line="240" w:lineRule="auto"/>
-        <w:ind w:firstLine="0"/>
-        <w:rPr>
-          <w:sz w:val="28"/>
-          <w:szCs w:val="32"/>
-        </w:rPr>
-      </w:pPr>
-      <w:r>
-        <w:rPr>
-          <w:sz w:val="28"/>
-          <w:szCs w:val="32"/>
-        </w:rPr>
-        <w:t>Work Completion Rate</w:t>
-      </w:r>
-    </w:p>
-    <w:p>
-      <w:pPr>
-        <w:spacing w:line="240" w:lineRule="auto"/>
-        <w:ind w:firstLine="0"/>
-        <w:rPr>
-          <w:sz w:val="24"/>
-          <w:szCs w:val="32"/>
-        </w:rPr>
-      </w:pPr>
-      <w:r>
-        <w:rPr>
-          <w:sz w:val="24"/>
-          <w:szCs w:val="32"/>
-        </w:rPr>
-        <w:t>3</w:t>
+        <w:t xml:space="preserve"> so</w:t>
       </w:r>
       <w:bookmarkStart w:id="0" w:name="_GoBack"/>
       <w:bookmarkEnd w:id="0"/>
       <w:r>
+        <w:t xml:space="preserve"> I can easily use the engine.</w:t>
+      </w:r>
+    </w:p>
+    <w:p>
+      <w:pPr>
+        <w:spacing w:line="240" w:lineRule="auto"/>
+        <w:ind w:firstLine="0"/>
+        <w:rPr>
+          <w:sz w:val="24"/>
+          <w:szCs w:val="32"/>
+        </w:rPr>
+      </w:pPr>
+    </w:p>
+    <w:p>
+      <w:pPr>
+        <w:spacing w:line="240" w:lineRule="auto"/>
+        <w:ind w:firstLine="0"/>
+        <w:rPr>
+          <w:sz w:val="28"/>
+          <w:szCs w:val="32"/>
+        </w:rPr>
+      </w:pPr>
+      <w:r>
+        <w:rPr>
+          <w:sz w:val="28"/>
+          <w:szCs w:val="32"/>
+        </w:rPr>
+        <w:t>Work not completed</w:t>
+      </w:r>
+    </w:p>
+    <w:p>
+      <w:pPr>
+        <w:spacing w:line="240" w:lineRule="auto"/>
+        <w:ind w:firstLine="0"/>
+      </w:pPr>
+      <w:r>
+        <w:t>None</w:t>
+      </w:r>
+    </w:p>
+    <w:p>
+      <w:pPr>
+        <w:spacing w:line="240" w:lineRule="auto"/>
+        <w:ind w:firstLine="0"/>
+        <w:rPr>
+          <w:sz w:val="24"/>
+          <w:szCs w:val="32"/>
+        </w:rPr>
+      </w:pPr>
+    </w:p>
+    <w:p>
+      <w:pPr>
+        <w:spacing w:line="240" w:lineRule="auto"/>
+        <w:ind w:firstLine="0"/>
+        <w:rPr>
+          <w:sz w:val="28"/>
+          <w:szCs w:val="32"/>
+        </w:rPr>
+      </w:pPr>
+      <w:r>
+        <w:rPr>
+          <w:sz w:val="28"/>
+          <w:szCs w:val="32"/>
+        </w:rPr>
+        <w:t>Work Completion Rate</w:t>
+      </w:r>
+    </w:p>
+    <w:p>
+      <w:pPr>
+        <w:spacing w:line="240" w:lineRule="auto"/>
+        <w:ind w:firstLine="0"/>
+        <w:rPr>
+          <w:sz w:val="24"/>
+          <w:szCs w:val="32"/>
+        </w:rPr>
+      </w:pPr>
+      <w:r>
+        <w:rPr>
+          <w:sz w:val="24"/>
+          <w:szCs w:val="32"/>
+        </w:rPr>
+        <w:t>3</w:t>
+      </w:r>
+      <w:r>
         <w:rPr>
           <w:sz w:val="24"/>
           <w:szCs w:val="32"/>
@@ -382,14 +394,14 @@
           <w:sz w:val="24"/>
           <w:szCs w:val="32"/>
         </w:rPr>
-        <w:t xml:space="preserve">We completed </w:t>
-      </w:r>
-      <w:r>
-        <w:rPr>
-          <w:sz w:val="24"/>
-          <w:szCs w:val="32"/>
-        </w:rPr>
-        <w:t>92</w:t>
+        <w:t>We completed</w:t>
+      </w:r>
+      <w:r>
+        <w:rPr>
+          <w:sz w:val="24"/>
+          <w:szCs w:val="32"/>
+        </w:rPr>
+        <w:t xml:space="preserve"> all 100</w:t>
       </w:r>
       <w:r>
         <w:rPr>

</xml_diff>